<commit_message>
V 0.1.1 - description
</commit_message>
<xml_diff>
--- a/description.docx
+++ b/description.docx
@@ -41,16 +41,17 @@
           <w:rFonts w:ascii="Times New Roman" w:hAnsi="Times New Roman" w:cs="Times New Roman"/>
           <w:sz w:val="32"/>
           <w:szCs w:val="32"/>
-        </w:rPr>
-        <w:t>Web-приложение для составления программ тренировок</w:t>
-      </w:r>
-      <w:r>
-        <w:rPr>
-          <w:rFonts w:ascii="Times New Roman" w:hAnsi="Times New Roman" w:cs="Times New Roman"/>
-          <w:sz w:val="32"/>
-          <w:szCs w:val="32"/>
-        </w:rPr>
-        <w:t>”</w:t>
+          <w:lang w:val="en-US"/>
+        </w:rPr>
+        <w:t>WebServer</w:t>
+      </w:r>
+      <w:r>
+        <w:rPr>
+          <w:rFonts w:ascii="Times New Roman" w:hAnsi="Times New Roman" w:cs="Times New Roman"/>
+          <w:sz w:val="32"/>
+          <w:szCs w:val="32"/>
+        </w:rPr>
+        <w:t xml:space="preserve"> для составления программ тренировок”</w:t>
       </w:r>
     </w:p>
     <w:p>
@@ -147,9 +148,17 @@
           <w:rFonts w:ascii="Times New Roman" w:hAnsi="Times New Roman" w:cs="Times New Roman"/>
           <w:sz w:val="32"/>
           <w:szCs w:val="32"/>
+        </w:rPr>
+        <w:t>(</w:t>
+      </w:r>
+      <w:r>
+        <w:rPr>
+          <w:rFonts w:ascii="Times New Roman" w:hAnsi="Times New Roman" w:cs="Times New Roman"/>
+          <w:sz w:val="32"/>
+          <w:szCs w:val="32"/>
           <w:lang w:val="en-US"/>
         </w:rPr>
-        <w:t>(GitHub</w:t>
+        <w:t>GitHub</w:t>
       </w:r>
       <w:r>
         <w:rPr>
@@ -166,7 +175,15 @@
           <w:szCs w:val="32"/>
           <w:lang w:val="en-US"/>
         </w:rPr>
-        <w:t>KaDDmy)</w:t>
+        <w:t>KaDDmy</w:t>
+      </w:r>
+      <w:r>
+        <w:rPr>
+          <w:rFonts w:ascii="Times New Roman" w:hAnsi="Times New Roman" w:cs="Times New Roman"/>
+          <w:sz w:val="32"/>
+          <w:szCs w:val="32"/>
+        </w:rPr>
+        <w:t>)</w:t>
       </w:r>
     </w:p>
     <w:p>
@@ -183,55 +200,7 @@
           <w:sz w:val="32"/>
           <w:szCs w:val="32"/>
         </w:rPr>
-        <w:t>В современном мире</w:t>
-      </w:r>
-      <w:r>
-        <w:rPr>
-          <w:rFonts w:ascii="Times New Roman" w:hAnsi="Times New Roman" w:cs="Times New Roman"/>
-          <w:sz w:val="32"/>
-          <w:szCs w:val="32"/>
-        </w:rPr>
-        <w:t xml:space="preserve"> </w:t>
-      </w:r>
-      <w:r>
-        <w:rPr>
-          <w:rFonts w:ascii="Times New Roman" w:hAnsi="Times New Roman" w:cs="Times New Roman"/>
-          <w:sz w:val="32"/>
-          <w:szCs w:val="32"/>
-        </w:rPr>
-        <w:t>здоровый образ жизни становится все более популярным,</w:t>
-      </w:r>
-      <w:r>
-        <w:rPr>
-          <w:rFonts w:ascii="Times New Roman" w:hAnsi="Times New Roman" w:cs="Times New Roman"/>
-          <w:sz w:val="32"/>
-          <w:szCs w:val="32"/>
-        </w:rPr>
-        <w:t xml:space="preserve"> а значит</w:t>
-      </w:r>
-      <w:r>
-        <w:rPr>
-          <w:rFonts w:ascii="Times New Roman" w:hAnsi="Times New Roman" w:cs="Times New Roman"/>
-          <w:sz w:val="32"/>
-          <w:szCs w:val="32"/>
-        </w:rPr>
-        <w:t xml:space="preserve"> растет спрос на инструменты, которые помогают людям эффективно заниматься спортом</w:t>
-      </w:r>
-      <w:r>
-        <w:rPr>
-          <w:rFonts w:ascii="Times New Roman" w:hAnsi="Times New Roman" w:cs="Times New Roman"/>
-          <w:sz w:val="32"/>
-          <w:szCs w:val="32"/>
-        </w:rPr>
-        <w:t xml:space="preserve">. </w:t>
-      </w:r>
-      <w:r>
-        <w:rPr>
-          <w:rFonts w:ascii="Times New Roman" w:hAnsi="Times New Roman" w:cs="Times New Roman"/>
-          <w:sz w:val="32"/>
-          <w:szCs w:val="32"/>
-        </w:rPr>
-        <w:t>Многие сталкиваются с трудностями при составлении программ тренировок: незнание правильной техники выполнения упражнений, неумение подобрать оптимальную нагрузку и отсутствие системного подхода к тренировочному процессу. Существующие фитнес-приложения часто предлагают стандартные решения, которые не учитывают индивидуальные особенности пользователей.</w:t>
+        <w:t>В современном мире здоровый образ жизни становится все более популярным, а значит растет спрос на инструменты, которые помогают людям эффективно заниматься спортом. Многие сталкиваются с трудностями при составлении программ тренировок: незнание правильной техники выполнения упражнений, неумение подобрать оптимальную нагрузку и отсутствие системного подхода к тренировочному процессу. Существующие фитнес-приложения часто предлагают стандартные решения, которые не учитывают индивидуальные особенности пользователей.</w:t>
       </w:r>
     </w:p>
     <w:p>
@@ -257,7 +226,15 @@
           <w:sz w:val="32"/>
           <w:szCs w:val="32"/>
         </w:rPr>
-        <w:t>Приложение будет ориентировано как на новичков, так и на опытных спортсменов</w:t>
+        <w:t xml:space="preserve">Продукт проекта </w:t>
+      </w:r>
+      <w:r>
+        <w:rPr>
+          <w:rFonts w:ascii="Times New Roman" w:hAnsi="Times New Roman" w:cs="Times New Roman"/>
+          <w:sz w:val="32"/>
+          <w:szCs w:val="32"/>
+        </w:rPr>
+        <w:t>будет ориентирован как на новичков, так и на опытных спортсменов</w:t>
       </w:r>
       <w:r>
         <w:rPr>
@@ -331,15 +308,7 @@
           <w:sz w:val="32"/>
           <w:szCs w:val="32"/>
         </w:rPr>
-        <w:t>Ручное редактирование программ</w:t>
-      </w:r>
-      <w:r>
-        <w:rPr>
-          <w:rFonts w:ascii="Times New Roman" w:hAnsi="Times New Roman" w:cs="Times New Roman"/>
-          <w:sz w:val="32"/>
-          <w:szCs w:val="32"/>
-        </w:rPr>
-        <w:t xml:space="preserve"> тренировок</w:t>
+        <w:t>Ручное редактирование программ тренировок</w:t>
       </w:r>
     </w:p>
     <w:p>
@@ -356,7 +325,39 @@
           <w:sz w:val="32"/>
           <w:szCs w:val="32"/>
         </w:rPr>
-        <w:t>Информацию об упражнениях программа будет брать из обширной базы данных на устройстве пользователя</w:t>
+        <w:t>Информаци</w:t>
+      </w:r>
+      <w:r>
+        <w:rPr>
+          <w:rFonts w:ascii="Times New Roman" w:hAnsi="Times New Roman" w:cs="Times New Roman"/>
+          <w:sz w:val="32"/>
+          <w:szCs w:val="32"/>
+        </w:rPr>
+        <w:t>я</w:t>
+      </w:r>
+      <w:r>
+        <w:rPr>
+          <w:rFonts w:ascii="Times New Roman" w:hAnsi="Times New Roman" w:cs="Times New Roman"/>
+          <w:sz w:val="32"/>
+          <w:szCs w:val="32"/>
+        </w:rPr>
+        <w:t xml:space="preserve"> об упражнениях будет брать</w:t>
+      </w:r>
+      <w:r>
+        <w:rPr>
+          <w:rFonts w:ascii="Times New Roman" w:hAnsi="Times New Roman" w:cs="Times New Roman"/>
+          <w:sz w:val="32"/>
+          <w:szCs w:val="32"/>
+        </w:rPr>
+        <w:t>ся</w:t>
+      </w:r>
+      <w:r>
+        <w:rPr>
+          <w:rFonts w:ascii="Times New Roman" w:hAnsi="Times New Roman" w:cs="Times New Roman"/>
+          <w:sz w:val="32"/>
+          <w:szCs w:val="32"/>
+        </w:rPr>
+        <w:t xml:space="preserve"> из обширной базы данных</w:t>
       </w:r>
     </w:p>
     <w:p>

</xml_diff>